<commit_message>
Docx Parse: Updated tests
</commit_message>
<xml_diff>
--- a/tests/docx.unicode.docx
+++ b/tests/docx.unicode.docx
@@ -49,6 +49,14 @@
       </w:r>
       <w:r>
         <w:sym w:font="Symbol" w:char="F0DA"/>
+      </w:r>
+      <w:r>
+        <w:rPr>
+          <w:rFonts w:ascii="Symbol" w:hAnsi="Symbol"/>
+          <w:sz w:val="24"/>
+          <w:szCs w:val="24"/>
+        </w:rPr>
+        <w:t></w:t>
       </w:r>
       <w:bookmarkStart w:id="0" w:name="_GoBack"/>
       <w:bookmarkEnd w:id="0"/>

</xml_diff>